<commit_message>
idc bout commits' names
</commit_message>
<xml_diff>
--- a/Networks and Protocols/Типы сетей и топологий.docx
+++ b/Networks and Protocols/Типы сетей и топологий.docx
@@ -118,61 +118,7 @@
         <w:rPr>
           <w:rFonts w:ascii="Philosopher" w:hAnsi="Philosopher"/>
         </w:rPr>
-        <w:t>)</w:t>
-      </w:r>
-      <w:r>
-        <w:rPr>
-          <w:rFonts w:ascii="Philosopher" w:hAnsi="Philosopher"/>
-        </w:rPr>
-        <w:t xml:space="preserve"> </w:t>
-      </w:r>
-      <w:r>
-        <w:rPr>
-          <w:rFonts w:ascii="Philosopher" w:hAnsi="Philosopher"/>
-        </w:rPr>
-        <w:t>–</w:t>
-      </w:r>
-      <w:r>
-        <w:rPr>
-          <w:rFonts w:ascii="Philosopher" w:hAnsi="Philosopher"/>
-        </w:rPr>
-        <w:t xml:space="preserve"> это</w:t>
-      </w:r>
-      <w:r>
-        <w:rPr>
-          <w:rFonts w:ascii="Philosopher" w:hAnsi="Philosopher"/>
-        </w:rPr>
-        <w:t xml:space="preserve"> </w:t>
-      </w:r>
-      <w:r>
-        <w:rPr>
-          <w:rFonts w:ascii="Philosopher" w:hAnsi="Philosopher"/>
-        </w:rPr>
-        <w:t>сеть</w:t>
-      </w:r>
-      <w:r>
-        <w:rPr>
-          <w:rFonts w:ascii="Philosopher" w:hAnsi="Philosopher"/>
-        </w:rPr>
-        <w:t xml:space="preserve">, </w:t>
-      </w:r>
-      <w:r>
-        <w:rPr>
-          <w:rFonts w:ascii="Philosopher" w:hAnsi="Philosopher"/>
-        </w:rPr>
-        <w:t>состоящая</w:t>
-      </w:r>
-      <w:r>
-        <w:rPr>
-          <w:rFonts w:ascii="Philosopher" w:hAnsi="Philosopher"/>
-        </w:rPr>
-        <w:t xml:space="preserve"> </w:t>
-      </w:r>
-      <w:r>
-        <w:rPr>
-          <w:rFonts w:ascii="Philosopher" w:hAnsi="Philosopher"/>
-        </w:rPr>
-        <w:t xml:space="preserve">из компьютеров, серверов и сетевых устройств в географической зоне. Зона покрытия </w:t>
+        <w:t xml:space="preserve">) – это сеть, состоящая из компьютеров, серверов и сетевых устройств в географической зоне. Зона покрытия </w:t>
       </w:r>
       <w:r>
         <w:rPr>
@@ -249,49 +195,7 @@
         <w:rPr>
           <w:rFonts w:ascii="Philosopher" w:hAnsi="Philosopher"/>
         </w:rPr>
-        <w:t>)</w:t>
-      </w:r>
-      <w:r>
-        <w:rPr>
-          <w:rFonts w:ascii="Philosopher" w:hAnsi="Philosopher"/>
-        </w:rPr>
-        <w:t xml:space="preserve"> </w:t>
-      </w:r>
-      <w:r>
-        <w:rPr>
-          <w:rFonts w:ascii="Philosopher" w:hAnsi="Philosopher"/>
-        </w:rPr>
-        <w:t>–</w:t>
-      </w:r>
-      <w:r>
-        <w:rPr>
-          <w:rFonts w:ascii="Philosopher" w:hAnsi="Philosopher"/>
-        </w:rPr>
-        <w:t xml:space="preserve"> это</w:t>
-      </w:r>
-      <w:r>
-        <w:rPr>
-          <w:rFonts w:ascii="Philosopher" w:hAnsi="Philosopher"/>
-        </w:rPr>
-        <w:t xml:space="preserve"> </w:t>
-      </w:r>
-      <w:r>
-        <w:rPr>
-          <w:rFonts w:ascii="Philosopher" w:hAnsi="Philosopher"/>
-        </w:rPr>
-        <w:t>сеть, созданная внутри города</w:t>
-      </w:r>
-      <w:r>
-        <w:rPr>
-          <w:rFonts w:ascii="Philosopher" w:hAnsi="Philosopher"/>
-        </w:rPr>
-        <w:t xml:space="preserve">. </w:t>
-      </w:r>
-      <w:r>
-        <w:rPr>
-          <w:rFonts w:ascii="Philosopher" w:hAnsi="Philosopher"/>
-        </w:rPr>
-        <w:t xml:space="preserve">Ещё бывают </w:t>
+        <w:t xml:space="preserve">) – это сеть, созданная внутри города. Ещё бывают </w:t>
       </w:r>
       <w:r>
         <w:rPr>
@@ -382,37 +286,7 @@
         <w:rPr>
           <w:rFonts w:ascii="Philosopher" w:hAnsi="Philosopher"/>
         </w:rPr>
-        <w:t>)</w:t>
-      </w:r>
-      <w:r>
-        <w:rPr>
-          <w:rFonts w:ascii="Philosopher" w:hAnsi="Philosopher"/>
-        </w:rPr>
-        <w:t xml:space="preserve"> </w:t>
-      </w:r>
-      <w:r>
-        <w:rPr>
-          <w:rFonts w:ascii="Philosopher" w:hAnsi="Philosopher"/>
-        </w:rPr>
-        <w:t>–</w:t>
-      </w:r>
-      <w:r>
-        <w:rPr>
-          <w:rFonts w:ascii="Philosopher" w:hAnsi="Philosopher"/>
-        </w:rPr>
-        <w:t xml:space="preserve"> Глобальная</w:t>
-      </w:r>
-      <w:r>
-        <w:rPr>
-          <w:rFonts w:ascii="Philosopher" w:hAnsi="Philosopher"/>
-        </w:rPr>
-        <w:t xml:space="preserve"> </w:t>
-      </w:r>
-      <w:r>
-        <w:rPr>
-          <w:rFonts w:ascii="Philosopher" w:hAnsi="Philosopher"/>
-        </w:rPr>
-        <w:t>вычислительная сеть.</w:t>
+        <w:t>) – Глобальная вычислительная сеть.</w:t>
       </w:r>
     </w:p>
     <w:p>
@@ -476,19 +350,7 @@
         <w:rPr>
           <w:rFonts w:ascii="Philosopher" w:hAnsi="Philosopher"/>
         </w:rPr>
-        <w:t>)</w:t>
-      </w:r>
-      <w:r>
-        <w:rPr>
-          <w:rFonts w:ascii="Philosopher" w:hAnsi="Philosopher"/>
-        </w:rPr>
-        <w:t xml:space="preserve"> – </w:t>
-      </w:r>
-      <w:r>
-        <w:rPr>
-          <w:rFonts w:ascii="Philosopher" w:hAnsi="Philosopher"/>
-        </w:rPr>
-        <w:t>муниципальная беспроводная городская сеть.</w:t>
+        <w:t>) – муниципальная беспроводная городская сеть.</w:t>
       </w:r>
     </w:p>
     <w:p>
@@ -513,20 +375,27 @@
         <w:rPr>
           <w:rFonts w:ascii="Philosopher" w:hAnsi="Philosopher"/>
         </w:rPr>
+        <w:t xml:space="preserve"> (</w:t>
+      </w:r>
+      <w:r>
+        <w:rPr>
+          <w:rFonts w:ascii="Philosopher" w:hAnsi="Philosopher"/>
+          <w:lang w:val="en-US"/>
+        </w:rPr>
+        <w:t>Low</w:t>
+      </w:r>
+      <w:r>
+        <w:rPr>
+          <w:rFonts w:ascii="Philosopher" w:hAnsi="Philosopher"/>
+        </w:rPr>
         <w:t xml:space="preserve"> </w:t>
       </w:r>
       <w:r>
         <w:rPr>
           <w:rFonts w:ascii="Philosopher" w:hAnsi="Philosopher"/>
-        </w:rPr>
-        <w:t>(</w:t>
-      </w:r>
-      <w:r>
-        <w:rPr>
-          <w:rFonts w:ascii="Philosopher" w:hAnsi="Philosopher"/>
-          <w:lang w:val="en-US"/>
-        </w:rPr>
-        <w:t>Low</w:t>
+          <w:lang w:val="en-US"/>
+        </w:rPr>
+        <w:t>Power</w:t>
       </w:r>
       <w:r>
         <w:rPr>
@@ -539,7 +408,7 @@
           <w:rFonts w:ascii="Philosopher" w:hAnsi="Philosopher"/>
           <w:lang w:val="en-US"/>
         </w:rPr>
-        <w:t>Power</w:t>
+        <w:t>Wide</w:t>
       </w:r>
       <w:r>
         <w:rPr>
@@ -552,7 +421,7 @@
           <w:rFonts w:ascii="Philosopher" w:hAnsi="Philosopher"/>
           <w:lang w:val="en-US"/>
         </w:rPr>
-        <w:t>Wide</w:t>
+        <w:t>Area</w:t>
       </w:r>
       <w:r>
         <w:rPr>
@@ -565,32 +434,13 @@
           <w:rFonts w:ascii="Philosopher" w:hAnsi="Philosopher"/>
           <w:lang w:val="en-US"/>
         </w:rPr>
-        <w:t>Area</w:t>
-      </w:r>
-      <w:r>
-        <w:rPr>
-          <w:rFonts w:ascii="Philosopher" w:hAnsi="Philosopher"/>
-        </w:rPr>
-        <w:t xml:space="preserve"> </w:t>
-      </w:r>
-      <w:r>
-        <w:rPr>
-          <w:rFonts w:ascii="Philosopher" w:hAnsi="Philosopher"/>
-          <w:lang w:val="en-US"/>
-        </w:rPr>
         <w:t>Network</w:t>
       </w:r>
       <w:r>
         <w:rPr>
           <w:rFonts w:ascii="Philosopher" w:hAnsi="Philosopher"/>
         </w:rPr>
-        <w:t xml:space="preserve">) </w:t>
-      </w:r>
-      <w:r>
-        <w:rPr>
-          <w:rFonts w:ascii="Philosopher" w:hAnsi="Philosopher"/>
-        </w:rPr>
-        <w:t xml:space="preserve">– </w:t>
+        <w:t xml:space="preserve">) – </w:t>
       </w:r>
       <w:r>
         <w:rPr>
@@ -603,37 +453,7 @@
         <w:rPr>
           <w:rFonts w:ascii="Philosopher" w:hAnsi="Philosopher"/>
         </w:rPr>
-        <w:t xml:space="preserve"> </w:t>
-      </w:r>
-      <w:r>
-        <w:rPr>
-          <w:rFonts w:ascii="Philosopher" w:hAnsi="Philosopher"/>
-        </w:rPr>
-        <w:t>малого</w:t>
-      </w:r>
-      <w:r>
-        <w:rPr>
-          <w:rFonts w:ascii="Philosopher" w:hAnsi="Philosopher"/>
-        </w:rPr>
-        <w:t xml:space="preserve"> </w:t>
-      </w:r>
-      <w:r>
-        <w:rPr>
-          <w:rFonts w:ascii="Philosopher" w:hAnsi="Philosopher"/>
-        </w:rPr>
-        <w:t>энергопотребления</w:t>
-      </w:r>
-      <w:r>
-        <w:rPr>
-          <w:rFonts w:ascii="Philosopher" w:hAnsi="Philosopher"/>
-        </w:rPr>
-        <w:t xml:space="preserve">, </w:t>
-      </w:r>
-      <w:r>
-        <w:rPr>
-          <w:rFonts w:ascii="Philosopher" w:hAnsi="Philosopher"/>
-        </w:rPr>
-        <w:t>энергоэффективная сеть.</w:t>
+        <w:t xml:space="preserve"> малого энергопотребления, энергоэффективная сеть.</w:t>
       </w:r>
     </w:p>
     <w:p>
@@ -697,61 +517,7 @@
         <w:rPr>
           <w:rFonts w:ascii="Philosopher" w:hAnsi="Philosopher"/>
         </w:rPr>
-        <w:t xml:space="preserve">) – </w:t>
-      </w:r>
-      <w:r>
-        <w:rPr>
-          <w:rFonts w:ascii="Philosopher" w:hAnsi="Philosopher"/>
-        </w:rPr>
-        <w:t>сеть</w:t>
-      </w:r>
-      <w:r>
-        <w:rPr>
-          <w:rFonts w:ascii="Philosopher" w:hAnsi="Philosopher"/>
-        </w:rPr>
-        <w:t xml:space="preserve"> </w:t>
-      </w:r>
-      <w:r>
-        <w:rPr>
-          <w:rFonts w:ascii="Philosopher" w:hAnsi="Philosopher"/>
-        </w:rPr>
-        <w:t>без</w:t>
-      </w:r>
-      <w:r>
-        <w:rPr>
-          <w:rFonts w:ascii="Philosopher" w:hAnsi="Philosopher"/>
-        </w:rPr>
-        <w:t xml:space="preserve"> </w:t>
-      </w:r>
-      <w:r>
-        <w:rPr>
-          <w:rFonts w:ascii="Philosopher" w:hAnsi="Philosopher"/>
-        </w:rPr>
-        <w:t>привязки</w:t>
-      </w:r>
-      <w:r>
-        <w:rPr>
-          <w:rFonts w:ascii="Philosopher" w:hAnsi="Philosopher"/>
-        </w:rPr>
-        <w:t xml:space="preserve"> </w:t>
-      </w:r>
-      <w:r>
-        <w:rPr>
-          <w:rFonts w:ascii="Philosopher" w:hAnsi="Philosopher"/>
-        </w:rPr>
-        <w:t>к</w:t>
-      </w:r>
-      <w:r>
-        <w:rPr>
-          <w:rFonts w:ascii="Philosopher" w:hAnsi="Philosopher"/>
-        </w:rPr>
-        <w:t xml:space="preserve"> </w:t>
-      </w:r>
-      <w:r>
-        <w:rPr>
-          <w:rFonts w:ascii="Philosopher" w:hAnsi="Philosopher"/>
-        </w:rPr>
-        <w:t xml:space="preserve">физическому местоположению, </w:t>
+        <w:t xml:space="preserve">) – сеть без привязки к физическому местоположению, </w:t>
       </w:r>
       <w:proofErr w:type="spellStart"/>
       <w:r>
@@ -836,37 +602,7 @@
         <w:rPr>
           <w:rFonts w:ascii="Philosopher" w:hAnsi="Philosopher"/>
         </w:rPr>
-        <w:t xml:space="preserve">) – </w:t>
-      </w:r>
-      <w:r>
-        <w:rPr>
-          <w:rFonts w:ascii="Philosopher" w:hAnsi="Philosopher"/>
-        </w:rPr>
-        <w:t>близко транслируемая</w:t>
-      </w:r>
-      <w:r>
-        <w:rPr>
-          <w:rFonts w:ascii="Philosopher" w:hAnsi="Philosopher"/>
-        </w:rPr>
-        <w:t xml:space="preserve"> </w:t>
-      </w:r>
-      <w:r>
-        <w:rPr>
-          <w:rFonts w:ascii="Philosopher" w:hAnsi="Philosopher"/>
-        </w:rPr>
-        <w:t>сеть</w:t>
-      </w:r>
-      <w:r>
-        <w:rPr>
-          <w:rFonts w:ascii="Philosopher" w:hAnsi="Philosopher"/>
-        </w:rPr>
-        <w:t xml:space="preserve"> </w:t>
-      </w:r>
-      <w:r>
-        <w:rPr>
-          <w:rFonts w:ascii="Philosopher" w:hAnsi="Philosopher"/>
-        </w:rPr>
-        <w:t>или сеть близкого размещения.</w:t>
+        <w:t>) – близко транслируемая сеть или сеть близкого размещения.</w:t>
       </w:r>
     </w:p>
     <w:p>
@@ -930,37 +666,7 @@
         <w:rPr>
           <w:rFonts w:ascii="Philosopher" w:hAnsi="Philosopher"/>
         </w:rPr>
-        <w:t xml:space="preserve">) – </w:t>
-      </w:r>
-      <w:r>
-        <w:rPr>
-          <w:rFonts w:ascii="Philosopher" w:hAnsi="Philosopher"/>
-        </w:rPr>
-        <w:t>персональная</w:t>
-      </w:r>
-      <w:r>
-        <w:rPr>
-          <w:rFonts w:ascii="Philosopher" w:hAnsi="Philosopher"/>
-        </w:rPr>
-        <w:t xml:space="preserve"> </w:t>
-      </w:r>
-      <w:r>
-        <w:rPr>
-          <w:rFonts w:ascii="Philosopher" w:hAnsi="Philosopher"/>
-        </w:rPr>
-        <w:t>сеть</w:t>
-      </w:r>
-      <w:r>
-        <w:rPr>
-          <w:rFonts w:ascii="Philosopher" w:hAnsi="Philosopher"/>
-        </w:rPr>
-        <w:t xml:space="preserve">, </w:t>
-      </w:r>
-      <w:r>
-        <w:rPr>
-          <w:rFonts w:ascii="Philosopher" w:hAnsi="Philosopher"/>
-        </w:rPr>
-        <w:t>состоящая из телефона, смарт-браслета, умных часов, портативной колонки и т.п.</w:t>
+        <w:t>) – персональная сеть, состоящая из телефона, смарт-браслета, умных часов, портативной колонки и т.п.</w:t>
       </w:r>
     </w:p>
     <w:p>
@@ -1070,37 +776,7 @@
         <w:rPr>
           <w:rFonts w:ascii="Philosopher" w:hAnsi="Philosopher"/>
         </w:rPr>
-        <w:t xml:space="preserve">) – </w:t>
-      </w:r>
-      <w:r>
-        <w:rPr>
-          <w:rFonts w:ascii="Philosopher" w:hAnsi="Philosopher"/>
-        </w:rPr>
-        <w:t>нательная</w:t>
-      </w:r>
-      <w:r>
-        <w:rPr>
-          <w:rFonts w:ascii="Philosopher" w:hAnsi="Philosopher"/>
-        </w:rPr>
-        <w:t xml:space="preserve"> </w:t>
-      </w:r>
-      <w:r>
-        <w:rPr>
-          <w:rFonts w:ascii="Philosopher" w:hAnsi="Philosopher"/>
-        </w:rPr>
-        <w:t>сеть</w:t>
-      </w:r>
-      <w:r>
-        <w:rPr>
-          <w:rFonts w:ascii="Philosopher" w:hAnsi="Philosopher"/>
-        </w:rPr>
-        <w:t xml:space="preserve">, </w:t>
-      </w:r>
-      <w:r>
-        <w:rPr>
-          <w:rFonts w:ascii="Philosopher" w:hAnsi="Philosopher"/>
-        </w:rPr>
-        <w:t>состоит из девайсов, которые есть на теле человека.</w:t>
+        <w:t>) – нательная сеть, состоит из девайсов, которые есть на теле человека.</w:t>
       </w:r>
     </w:p>
     <w:p>
@@ -1164,49 +840,7 @@
         <w:rPr>
           <w:rFonts w:ascii="Philosopher" w:hAnsi="Philosopher"/>
         </w:rPr>
-        <w:t xml:space="preserve">) – </w:t>
-      </w:r>
-      <w:r>
-        <w:rPr>
-          <w:rFonts w:ascii="Philosopher" w:hAnsi="Philosopher"/>
-        </w:rPr>
-        <w:t>сеть</w:t>
-      </w:r>
-      <w:r>
-        <w:rPr>
-          <w:rFonts w:ascii="Philosopher" w:hAnsi="Philosopher"/>
-        </w:rPr>
-        <w:t xml:space="preserve"> </w:t>
-      </w:r>
-      <w:r>
-        <w:rPr>
-          <w:rFonts w:ascii="Philosopher" w:hAnsi="Philosopher"/>
-        </w:rPr>
-        <w:t>близкого</w:t>
-      </w:r>
-      <w:r>
-        <w:rPr>
-          <w:rFonts w:ascii="Philosopher" w:hAnsi="Philosopher"/>
-        </w:rPr>
-        <w:t xml:space="preserve"> </w:t>
-      </w:r>
-      <w:r>
-        <w:rPr>
-          <w:rFonts w:ascii="Philosopher" w:hAnsi="Philosopher"/>
-        </w:rPr>
-        <w:t>поля</w:t>
-      </w:r>
-      <w:r>
-        <w:rPr>
-          <w:rFonts w:ascii="Philosopher" w:hAnsi="Philosopher"/>
-        </w:rPr>
-        <w:t xml:space="preserve"> </w:t>
-      </w:r>
-      <w:r>
-        <w:rPr>
-          <w:rFonts w:ascii="Philosopher" w:hAnsi="Philosopher"/>
-        </w:rPr>
-        <w:t xml:space="preserve">действия, в телефонах, ключах и т.п. У </w:t>
+        <w:t xml:space="preserve">) – сеть близкого поля действия, в телефонах, ключах и т.п. У </w:t>
       </w:r>
       <w:r>
         <w:rPr>
@@ -1219,13 +853,7 @@
         <w:rPr>
           <w:rFonts w:ascii="Philosopher" w:hAnsi="Philosopher"/>
         </w:rPr>
-        <w:t xml:space="preserve"> </w:t>
-      </w:r>
-      <w:r>
-        <w:rPr>
-          <w:rFonts w:ascii="Philosopher" w:hAnsi="Philosopher"/>
-        </w:rPr>
-        <w:t xml:space="preserve">ограниченна скорость до 424 </w:t>
+        <w:t xml:space="preserve"> ограниченна скорость до 424 </w:t>
       </w:r>
       <w:r>
         <w:rPr>
@@ -1385,13 +1013,7 @@
         <w:rPr>
           <w:rFonts w:ascii="Philosopher" w:hAnsi="Philosopher"/>
         </w:rPr>
-        <w:t xml:space="preserve"> – </w:t>
-      </w:r>
-      <w:r>
-        <w:rPr>
-          <w:rFonts w:ascii="Philosopher" w:hAnsi="Philosopher"/>
-        </w:rPr>
-        <w:t>нано сеть, которая применяется в нано медицине, в военных или промышленных разработках.</w:t>
+        <w:t xml:space="preserve"> – нано сеть, которая применяется в нано медицине, в военных или промышленных разработках.</w:t>
       </w:r>
     </w:p>
     <w:p>
@@ -1585,19 +1207,7 @@
         <w:rPr>
           <w:rFonts w:ascii="Philosopher" w:hAnsi="Philosopher"/>
         </w:rPr>
-        <w:t xml:space="preserve"> – каждый хост связан с каждым отдельным каналом передачи данных. Плюсы – высокая отказоустойчивость</w:t>
-      </w:r>
-      <w:r>
-        <w:rPr>
-          <w:rFonts w:ascii="Philosopher" w:hAnsi="Philosopher"/>
-        </w:rPr>
-        <w:t xml:space="preserve"> за счёт избыточности связей</w:t>
-      </w:r>
-      <w:r>
-        <w:rPr>
-          <w:rFonts w:ascii="Philosopher" w:hAnsi="Philosopher"/>
-        </w:rPr>
-        <w:t>. Минусы – неэкономичность, плохая масштабируемость. Применяется очень редко в маленьких организациях.</w:t>
+        <w:t xml:space="preserve"> – каждый хост связан с каждым отдельным каналом передачи данных. Плюсы – высокая отказоустойчивость за счёт избыточности связей. Минусы – неэкономичность, плохая масштабируемость. Применяется очень редко в маленьких организациях.</w:t>
       </w:r>
     </w:p>
     <w:p>
@@ -1620,15 +1230,7 @@
           <w:b/>
           <w:bCs/>
         </w:rPr>
-        <w:t>Ячеистая топология</w:t>
-      </w:r>
-      <w:r>
-        <w:rPr>
-          <w:rFonts w:ascii="Philosopher" w:hAnsi="Philosopher"/>
-          <w:b/>
-          <w:bCs/>
-        </w:rPr>
-        <w:t xml:space="preserve"> </w:t>
+        <w:t xml:space="preserve">Ячеистая топология </w:t>
       </w:r>
       <w:r>
         <w:rPr>
@@ -1667,15 +1269,7 @@
           <w:b/>
           <w:bCs/>
         </w:rPr>
-        <w:t>«Общая шина</w:t>
-      </w:r>
-      <w:r>
-        <w:rPr>
-          <w:rFonts w:ascii="Philosopher" w:hAnsi="Philosopher"/>
-          <w:b/>
-          <w:bCs/>
-        </w:rPr>
-        <w:t>»</w:t>
+        <w:t>«Общая шина»</w:t>
       </w:r>
       <w:r>
         <w:rPr>
@@ -1687,43 +1281,7 @@
         <w:rPr>
           <w:rFonts w:ascii="Philosopher" w:hAnsi="Philosopher"/>
         </w:rPr>
-        <w:t>реализована с помощью подсоединения новых хостов к общему</w:t>
-      </w:r>
-      <w:r>
-        <w:rPr>
-          <w:rFonts w:ascii="Philosopher" w:hAnsi="Philosopher"/>
-        </w:rPr>
-        <w:t xml:space="preserve"> коаксиальному</w:t>
-      </w:r>
-      <w:r>
-        <w:rPr>
-          <w:rFonts w:ascii="Philosopher" w:hAnsi="Philosopher"/>
-        </w:rPr>
-        <w:t xml:space="preserve"> кабелю по схеме «монтажное или». </w:t>
-      </w:r>
-      <w:r>
-        <w:rPr>
-          <w:rFonts w:ascii="Philosopher" w:hAnsi="Philosopher"/>
-        </w:rPr>
-        <w:t xml:space="preserve">До недавнего времени была самая распространённая топология. </w:t>
-      </w:r>
-      <w:r>
-        <w:rPr>
-          <w:rFonts w:ascii="Philosopher" w:hAnsi="Philosopher"/>
-        </w:rPr>
-        <w:t>Передаваемая информация может распространяться в обе стороны</w:t>
-      </w:r>
-      <w:r>
-        <w:rPr>
-          <w:rFonts w:ascii="Philosopher" w:hAnsi="Philosopher"/>
-        </w:rPr>
-        <w:t>, но не одномоментно</w:t>
-      </w:r>
-      <w:r>
-        <w:rPr>
-          <w:rFonts w:ascii="Philosopher" w:hAnsi="Philosopher"/>
-        </w:rPr>
-        <w:t xml:space="preserve">. Плюсы – снижается стоимость проводки, унифицируется подключение различных модулей, обеспечивается возможность почти мгновенного широковещательного обращения ко всем хостам. Самый серьёзный минус – низкая надёжность. Любой дефект кабеля полностью парализует сеть. Низкая производительность, пропускная способность сети делится между всеми хостами сети. </w:t>
+        <w:t xml:space="preserve">реализована с помощью подсоединения новых хостов к общему коаксиальному кабелю по схеме «монтажное или». До недавнего времени была самая распространённая топология. Передаваемая информация может распространяться в обе стороны, но не одномоментно. Плюсы – снижается стоимость проводки, унифицируется подключение различных модулей, обеспечивается возможность почти мгновенного широковещательного обращения ко всем хостам. Самый серьёзный минус – низкая надёжность. Любой дефект кабеля полностью парализует сеть. Низкая производительность, пропускная способность сети делится между всеми хостами сети. </w:t>
       </w:r>
     </w:p>
     <w:p>
@@ -1745,23 +1303,7 @@
           <w:b/>
           <w:bCs/>
         </w:rPr>
-        <w:t>«</w:t>
-      </w:r>
-      <w:r>
-        <w:rPr>
-          <w:rFonts w:ascii="Philosopher" w:hAnsi="Philosopher"/>
-          <w:b/>
-          <w:bCs/>
-        </w:rPr>
-        <w:t>Кольцо»</w:t>
-      </w:r>
-      <w:r>
-        <w:rPr>
-          <w:rFonts w:ascii="Philosopher" w:hAnsi="Philosopher"/>
-          <w:b/>
-          <w:bCs/>
-        </w:rPr>
-        <w:t xml:space="preserve"> или кольцевая топология </w:t>
+        <w:t xml:space="preserve">«Кольцо» или кольцевая топология </w:t>
       </w:r>
       <w:r>
         <w:rPr>
@@ -1836,7 +1378,13 @@
           <w:i/>
           <w:iCs/>
         </w:rPr>
-        <w:t>Топология «Звезда»</w:t>
+        <w:t xml:space="preserve">Топология «Звезда» </w:t>
+      </w:r>
+      <w:r>
+        <w:rPr>
+          <w:rFonts w:ascii="Philosopher" w:hAnsi="Philosopher"/>
+        </w:rPr>
+        <w:t xml:space="preserve">может быть двух видов: </w:t>
       </w:r>
       <w:r>
         <w:rPr>
@@ -1844,13 +1392,13 @@
           <w:i/>
           <w:iCs/>
         </w:rPr>
-        <w:t xml:space="preserve"> </w:t>
-      </w:r>
-      <w:r>
-        <w:rPr>
-          <w:rFonts w:ascii="Philosopher" w:hAnsi="Philosopher"/>
-        </w:rPr>
-        <w:t xml:space="preserve">может быть двух видов: </w:t>
+        <w:t>обычная (активная)</w:t>
+      </w:r>
+      <w:r>
+        <w:rPr>
+          <w:rFonts w:ascii="Philosopher" w:hAnsi="Philosopher"/>
+        </w:rPr>
+        <w:t xml:space="preserve"> и </w:t>
       </w:r>
       <w:r>
         <w:rPr>
@@ -1858,39 +1406,13 @@
           <w:i/>
           <w:iCs/>
         </w:rPr>
-        <w:t>обычная (активная)</w:t>
-      </w:r>
-      <w:r>
-        <w:rPr>
-          <w:rFonts w:ascii="Philosopher" w:hAnsi="Philosopher"/>
-        </w:rPr>
-        <w:t xml:space="preserve"> и</w:t>
-      </w:r>
-      <w:r>
-        <w:rPr>
-          <w:rFonts w:ascii="Philosopher" w:hAnsi="Philosopher"/>
-        </w:rPr>
-        <w:t xml:space="preserve"> </w:t>
-      </w:r>
-      <w:r>
-        <w:rPr>
-          <w:rFonts w:ascii="Philosopher" w:hAnsi="Philosopher"/>
-          <w:i/>
-          <w:iCs/>
-        </w:rPr>
         <w:t>пассивная звезда</w:t>
       </w:r>
       <w:r>
         <w:rPr>
           <w:rFonts w:ascii="Philosopher" w:hAnsi="Philosopher"/>
         </w:rPr>
-        <w:t>. В центре пассивной звезды происходит просто соединение проводов, что фактически даёт «общую шину».</w:t>
-      </w:r>
-      <w:r>
-        <w:rPr>
-          <w:rFonts w:ascii="Philosopher" w:hAnsi="Philosopher"/>
-        </w:rPr>
-        <w:t xml:space="preserve"> А значит управление обменом данными не ведётся.</w:t>
+        <w:t>. В центре пассивной звезды происходит просто соединение проводов, что фактически даёт «общую шину». А значит управление обменом данными не ведётся.</w:t>
       </w:r>
     </w:p>
     <w:p>
@@ -1929,13 +1451,7 @@
         <w:rPr>
           <w:rFonts w:ascii="Philosopher" w:hAnsi="Philosopher"/>
         </w:rPr>
-        <w:t>Однор</w:t>
-      </w:r>
-      <w:r>
-        <w:rPr>
-          <w:rFonts w:ascii="Philosopher" w:hAnsi="Philosopher"/>
-        </w:rPr>
-        <w:t>анговые сети. В такой сети каждый абонент является как потребителем, так и владельцем предоставляемых ресурсов. При этом одна и та же машина является клиентом для одних и сервером для других.</w:t>
+        <w:t>Одноранговые сети. В такой сети каждый абонент является как потребителем, так и владельцем предоставляемых ресурсов. При этом одна и та же машина является клиентом для одних и сервером для других.</w:t>
       </w:r>
     </w:p>
     <w:p>
@@ -2117,13 +1633,7 @@
         <w:rPr>
           <w:rFonts w:ascii="Philosopher" w:hAnsi="Philosopher"/>
         </w:rPr>
-        <w:t xml:space="preserve"> </w:t>
-      </w:r>
-      <w:r>
-        <w:rPr>
-          <w:rFonts w:ascii="Philosopher" w:hAnsi="Philosopher"/>
-        </w:rPr>
-        <w:t>описывает только системные средства взаимодействия, реализуемые операционной системой, системными утилитами, системными аппаратными средствами. Модель не включает средства взаимодействия приложений конечных пользователей.</w:t>
+        <w:t xml:space="preserve"> описывает только системные средства взаимодействия, реализуемые операционной системой, системными утилитами, системными аппаратными средствами. Модель не включает средства взаимодействия приложений конечных пользователей.</w:t>
       </w:r>
     </w:p>
     <w:p>
@@ -2357,13 +1867,7 @@
         <w:rPr>
           <w:rFonts w:ascii="Philosopher" w:hAnsi="Philosopher"/>
         </w:rPr>
-        <w:t>)</w:t>
-      </w:r>
-      <w:r>
-        <w:rPr>
-          <w:rFonts w:ascii="Philosopher" w:hAnsi="Philosopher"/>
-        </w:rPr>
-        <w:t>, максимальная длина физического сегмента 100 метров, манчестерский код для представления данных в кабеле.</w:t>
+        <w:t>), максимальная длина физического сегмента 100 метров, манчестерский код для представления данных в кабеле.</w:t>
       </w:r>
     </w:p>
     <w:p>
@@ -2417,14 +1921,7 @@
           <w:rFonts w:ascii="Philosopher" w:hAnsi="Philosopher"/>
           <w:iCs/>
         </w:rPr>
-        <w:t>-</w:t>
-      </w:r>
-      <w:r>
-        <w:rPr>
-          <w:rFonts w:ascii="Philosopher" w:hAnsi="Philosopher"/>
-          <w:iCs/>
-        </w:rPr>
-        <w:t>адресация. На физическом уровне просто пересылаются биты, при этом не учитывается, что в некоторых сетях линии связи могут быть разделены попеременно между несколькими парами хостов. Таким образом физическая среда передачи данных может быть занята. Задачей канального уровня является проверка доступности среды передачи, кроме того, есть и другие задачи — это коррекция ошибок, реализация механизмов обнаружения. Обнаружение происходит за счёт введения контрольных сумм. А коррекция будет происходить за счёт повторной передачи повреждённых кадров. Однако, данная функция присутствует не во всех протоколах канального уровня. Хотя канальный уровень и обеспечивает доставку кадра</w:t>
+        <w:t>-адресация. На физическом уровне просто пересылаются биты, при этом не учитывается, что в некоторых сетях линии связи могут быть разделены попеременно между несколькими парами хостов. Таким образом физическая среда передачи данных может быть занята. Задачей канального уровня является проверка доступности среды передачи, кроме того, есть и другие задачи — это коррекция ошибок, реализация механизмов обнаружения. Обнаружение происходит за счёт введения контрольных сумм. А коррекция будет происходить за счёт повторной передачи повреждённых кадров. Однако, данная функция присутствует не во всех протоколах канального уровня. Хотя канальный уровень и обеспечивает доставку кадра</w:t>
       </w:r>
       <w:r>
         <w:rPr>
@@ -2522,21 +2019,228 @@
           <w:rFonts w:ascii="Philosopher" w:hAnsi="Philosopher"/>
           <w:iCs/>
         </w:rPr>
+        <w:t>-адресация, а единицей передачи данных является сетевой пакет. Самой главной задачей сетевого уровня является решение проблемы выбора наилучшего пути следования сетевого пакета.</w:t>
+      </w:r>
+      <w:r>
+        <w:rPr>
+          <w:rFonts w:ascii="Philosopher" w:hAnsi="Philosopher"/>
+          <w:iCs/>
+        </w:rPr>
+        <w:t xml:space="preserve"> Кроме сетевой задачи есть и другие: 1) чтобы с одной стороны сохранить простоту процедур передачи данных для типовых топологий, а с другой стороны допустить использование произвольных топологий вводится сетевой уровень, 2) согласование разных технологий, 3) упрощение адресации в крупных сетях, 4) создание надёжных и гибких барьеров на пути нежелательного трафика между сетями. На сетевом уровне определяются два типа протоколов: адресные протоколы (сетевые), реализуют продвижение пакетов через сеть, это протокол </w:t>
+      </w:r>
+      <w:r>
+        <w:rPr>
+          <w:rFonts w:ascii="Philosopher" w:hAnsi="Philosopher"/>
+          <w:iCs/>
+          <w:lang w:val="en-US"/>
+        </w:rPr>
+        <w:t>IP</w:t>
+      </w:r>
+      <w:r>
+        <w:rPr>
+          <w:rFonts w:ascii="Philosopher" w:hAnsi="Philosopher"/>
+          <w:iCs/>
+        </w:rPr>
+        <w:t xml:space="preserve">, </w:t>
+      </w:r>
+      <w:r>
+        <w:rPr>
+          <w:rFonts w:ascii="Philosopher" w:hAnsi="Philosopher"/>
+          <w:iCs/>
+          <w:lang w:val="en-US"/>
+        </w:rPr>
+        <w:t>IPX</w:t>
+      </w:r>
+      <w:r>
+        <w:rPr>
+          <w:rFonts w:ascii="Philosopher" w:hAnsi="Philosopher"/>
+          <w:iCs/>
+        </w:rPr>
+        <w:t xml:space="preserve"> и т.п; протоколы маршрутизации, которые помогают маршрутизаторам собирать информацию о топологии межсетевых соединений: </w:t>
+      </w:r>
+      <w:r>
+        <w:rPr>
+          <w:rFonts w:ascii="Philosopher" w:hAnsi="Philosopher"/>
+          <w:iCs/>
+          <w:lang w:val="en-US"/>
+        </w:rPr>
+        <w:t>BGP</w:t>
+      </w:r>
+      <w:r>
+        <w:rPr>
+          <w:rFonts w:ascii="Philosopher" w:hAnsi="Philosopher"/>
+          <w:iCs/>
+        </w:rPr>
+        <w:t xml:space="preserve">, </w:t>
+      </w:r>
+      <w:r>
+        <w:rPr>
+          <w:rFonts w:ascii="Philosopher" w:hAnsi="Philosopher"/>
+          <w:iCs/>
+          <w:lang w:val="en-US"/>
+        </w:rPr>
+        <w:t>RIP</w:t>
+      </w:r>
+      <w:r>
+        <w:rPr>
+          <w:rFonts w:ascii="Philosopher" w:hAnsi="Philosopher"/>
+          <w:iCs/>
+        </w:rPr>
+        <w:t xml:space="preserve">, </w:t>
+      </w:r>
+      <w:r>
+        <w:rPr>
+          <w:rFonts w:ascii="Philosopher" w:hAnsi="Philosopher"/>
+          <w:iCs/>
+          <w:lang w:val="en-US"/>
+        </w:rPr>
+        <w:t>IS</w:t>
+      </w:r>
+      <w:r>
+        <w:rPr>
+          <w:rFonts w:ascii="Philosopher" w:hAnsi="Philosopher"/>
+          <w:iCs/>
+        </w:rPr>
         <w:t>-</w:t>
       </w:r>
       <w:r>
         <w:rPr>
           <w:rFonts w:ascii="Philosopher" w:hAnsi="Philosopher"/>
           <w:iCs/>
-        </w:rPr>
-        <w:t>адресация, а единицей передачи данных является сетевой пакет. Самой главной задачей сетевого уровня является решение проблемы выбора наилучшего пути следования сетевого пакета.</w:t>
-      </w:r>
-      <w:r>
-        <w:rPr>
-          <w:rFonts w:ascii="Philosopher" w:hAnsi="Philosopher"/>
-          <w:iCs/>
-        </w:rPr>
-        <w:t xml:space="preserve"> Кроме сетевой задачи есть и другие: 1) чтобы с одной стороны сохранить простоту процедур передачи данных для типовых топологий, а с другой стороны допустить использование произвольных топологий вводится сетевой уровень, 2) согласование разных технологий, 3) упрощение адресации в крупных сетях, 4) создание надёжных и гибких барьеров на пути нежелательного трафика между сетями. На сетевом уровне определяются два типа протоколов: адресные протоколы (сетевые), реализуют продвижение пакетов через сеть, это протокол </w:t>
+          <w:lang w:val="en-US"/>
+        </w:rPr>
+        <w:t>IS</w:t>
+      </w:r>
+      <w:r>
+        <w:rPr>
+          <w:rFonts w:ascii="Philosopher" w:hAnsi="Philosopher"/>
+          <w:iCs/>
+        </w:rPr>
+        <w:t xml:space="preserve">, </w:t>
+      </w:r>
+      <w:r>
+        <w:rPr>
+          <w:rFonts w:ascii="Philosopher" w:hAnsi="Philosopher"/>
+          <w:iCs/>
+          <w:lang w:val="en-US"/>
+        </w:rPr>
+        <w:t>OSPF</w:t>
+      </w:r>
+      <w:r>
+        <w:rPr>
+          <w:rFonts w:ascii="Philosopher" w:hAnsi="Philosopher"/>
+          <w:iCs/>
+        </w:rPr>
+        <w:t>. Все протоколы этого уровня реализуются программными модулями ОС, а также программными и аппаратными средствами маршрутизаторов.</w:t>
+      </w:r>
+    </w:p>
+    <w:p>
+      <w:pPr>
+        <w:shd w:val="clear" w:color="auto" w:fill="FFFFFF" w:themeFill="background1"/>
+        <w:ind w:left="360"/>
+        <w:jc w:val="center"/>
+        <w:rPr>
+          <w:rFonts w:ascii="Philosopher" w:hAnsi="Philosopher"/>
+          <w:b/>
+          <w:bCs/>
+        </w:rPr>
+      </w:pPr>
+      <w:r>
+        <w:rPr>
+          <w:rFonts w:ascii="Philosopher" w:hAnsi="Philosopher"/>
+          <w:b/>
+          <w:bCs/>
+          <w:iCs/>
+          <w:lang w:val="en-US"/>
+        </w:rPr>
+        <w:t>TCP</w:t>
+      </w:r>
+      <w:r>
+        <w:rPr>
+          <w:rFonts w:ascii="Philosopher" w:hAnsi="Philosopher"/>
+          <w:b/>
+          <w:bCs/>
+          <w:iCs/>
+        </w:rPr>
+        <w:t xml:space="preserve"> </w:t>
+      </w:r>
+      <w:r>
+        <w:rPr>
+          <w:rFonts w:ascii="Philosopher" w:hAnsi="Philosopher"/>
+          <w:b/>
+          <w:bCs/>
+          <w:iCs/>
+        </w:rPr>
+        <w:t xml:space="preserve">и </w:t>
+      </w:r>
+      <w:r>
+        <w:rPr>
+          <w:rFonts w:ascii="Philosopher" w:hAnsi="Philosopher"/>
+          <w:b/>
+          <w:bCs/>
+          <w:iCs/>
+          <w:lang w:val="en-US"/>
+        </w:rPr>
+        <w:t>UDP</w:t>
+      </w:r>
+      <w:r>
+        <w:rPr>
+          <w:rFonts w:ascii="Philosopher" w:hAnsi="Philosopher"/>
+          <w:b/>
+          <w:bCs/>
+          <w:iCs/>
+        </w:rPr>
+        <w:t xml:space="preserve"> </w:t>
+      </w:r>
+      <w:r>
+        <w:rPr>
+          <w:rFonts w:ascii="Philosopher" w:hAnsi="Philosopher"/>
+          <w:b/>
+          <w:bCs/>
+        </w:rPr>
+        <w:t xml:space="preserve">– </w:t>
+      </w:r>
+      <w:r>
+        <w:rPr>
+          <w:rFonts w:ascii="Philosopher" w:hAnsi="Philosopher"/>
+          <w:b/>
+          <w:bCs/>
+        </w:rPr>
+        <w:t>форматы заголовков</w:t>
+      </w:r>
+    </w:p>
+    <w:p>
+      <w:pPr>
+        <w:shd w:val="clear" w:color="auto" w:fill="FFFFFF" w:themeFill="background1"/>
+        <w:ind w:left="360"/>
+        <w:rPr>
+          <w:rFonts w:ascii="Philosopher" w:hAnsi="Philosopher"/>
+          <w:iCs/>
+        </w:rPr>
+      </w:pPr>
+      <w:r>
+        <w:rPr>
+          <w:rFonts w:ascii="Philosopher" w:hAnsi="Philosopher"/>
+          <w:iCs/>
+        </w:rPr>
+        <w:t>Порт – это 16-ти разрядное беззнаковое целое число. Первые 1024 порта зарезервированы под наиболее популярные сетевые службы и приложения. Порты с более высокими номерами доступны для общего использования и известны как динамические или эфемерные порты.</w:t>
+      </w:r>
+    </w:p>
+    <w:p>
+      <w:pPr>
+        <w:shd w:val="clear" w:color="auto" w:fill="FFFFFF" w:themeFill="background1"/>
+        <w:ind w:left="360"/>
+        <w:rPr>
+          <w:rFonts w:ascii="Philosopher" w:hAnsi="Philosopher"/>
+          <w:iCs/>
+        </w:rPr>
+      </w:pPr>
+      <w:r>
+        <w:rPr>
+          <w:rFonts w:ascii="Philosopher" w:hAnsi="Philosopher"/>
+          <w:iCs/>
+        </w:rPr>
+        <w:t xml:space="preserve">Для процесса передачи данных используется сокет – совокупность </w:t>
       </w:r>
       <w:r>
         <w:rPr>
@@ -2551,15 +2255,304 @@
           <w:rFonts w:ascii="Philosopher" w:hAnsi="Philosopher"/>
           <w:iCs/>
         </w:rPr>
+        <w:t xml:space="preserve">-адреса с маской подсети, порта и транспортного протокола. </w:t>
+      </w:r>
+      <w:r>
+        <w:rPr>
+          <w:rFonts w:ascii="Philosopher" w:hAnsi="Philosopher"/>
+          <w:iCs/>
+        </w:rPr>
+        <w:br/>
+      </w:r>
+      <w:r>
+        <w:rPr>
+          <w:rFonts w:ascii="Philosopher" w:hAnsi="Philosopher"/>
+          <w:iCs/>
+        </w:rPr>
+        <w:t xml:space="preserve">Порядковый номер – 32 бита, каждый байт данных имеет отправленных через </w:t>
+      </w:r>
+      <w:r>
+        <w:rPr>
+          <w:rFonts w:ascii="Philosopher" w:hAnsi="Philosopher"/>
+          <w:iCs/>
+          <w:lang w:val="en-US"/>
+        </w:rPr>
+        <w:t>TCP</w:t>
+      </w:r>
+      <w:r>
+        <w:rPr>
+          <w:rFonts w:ascii="Philosopher" w:hAnsi="Philosopher"/>
+          <w:iCs/>
+        </w:rPr>
+        <w:t xml:space="preserve"> соединение имеет свой порядковый номер. В данном поле указывается порядковый номер </w:t>
+      </w:r>
+      <w:r>
+        <w:rPr>
+          <w:rFonts w:ascii="Philosopher" w:hAnsi="Philosopher"/>
+          <w:iCs/>
+        </w:rPr>
+        <w:lastRenderedPageBreak/>
+        <w:t>первого байта, отправляемого в сегменте.</w:t>
+      </w:r>
+      <w:r>
+        <w:rPr>
+          <w:rFonts w:ascii="Philosopher" w:hAnsi="Philosopher"/>
+          <w:iCs/>
+        </w:rPr>
+        <w:br/>
+      </w:r>
+      <w:r>
+        <w:rPr>
+          <w:rFonts w:ascii="Philosopher" w:hAnsi="Philosopher"/>
+          <w:iCs/>
+        </w:rPr>
+        <w:t>Новые подтверждения</w:t>
+      </w:r>
+      <w:r>
+        <w:rPr>
+          <w:rFonts w:ascii="Philosopher" w:hAnsi="Philosopher"/>
+          <w:iCs/>
+        </w:rPr>
+        <w:t xml:space="preserve"> 32 бита</w:t>
+      </w:r>
+      <w:r>
+        <w:rPr>
+          <w:rFonts w:ascii="Philosopher" w:hAnsi="Philosopher"/>
+          <w:iCs/>
+        </w:rPr>
+        <w:t xml:space="preserve"> – порядковый номер первого байта, но следующего сегмента, который ожидается для получения.</w:t>
+      </w:r>
+      <w:r>
+        <w:rPr>
+          <w:rFonts w:ascii="Philosopher" w:hAnsi="Philosopher"/>
+          <w:iCs/>
+        </w:rPr>
+        <w:t xml:space="preserve"> </w:t>
+      </w:r>
+      <w:r>
+        <w:rPr>
+          <w:rFonts w:ascii="Philosopher" w:hAnsi="Philosopher"/>
+          <w:iCs/>
+        </w:rPr>
+        <w:br/>
+        <w:t xml:space="preserve">Длина заголовка 4 бита, указывает на длину заголовка </w:t>
+      </w:r>
+      <w:r>
+        <w:rPr>
+          <w:rFonts w:ascii="Philosopher" w:hAnsi="Philosopher"/>
+          <w:iCs/>
+          <w:lang w:val="en-US"/>
+        </w:rPr>
+        <w:t>TCP</w:t>
+      </w:r>
+      <w:r>
+        <w:rPr>
+          <w:rFonts w:ascii="Philosopher" w:hAnsi="Philosopher"/>
+          <w:iCs/>
+        </w:rPr>
+        <w:t xml:space="preserve"> </w:t>
+      </w:r>
+      <w:r>
+        <w:rPr>
+          <w:rFonts w:ascii="Philosopher" w:hAnsi="Philosopher"/>
+          <w:iCs/>
+        </w:rPr>
+        <w:t>и измеряется в блоках по 32 бита.</w:t>
+      </w:r>
+      <w:r>
+        <w:rPr>
+          <w:rFonts w:ascii="Philosopher" w:hAnsi="Philosopher"/>
+          <w:iCs/>
+        </w:rPr>
+        <w:br/>
+        <w:t>Резерв 6 бит, всегда зарезервирован и имеет значение ноль.</w:t>
+      </w:r>
+      <w:r>
+        <w:rPr>
+          <w:rFonts w:ascii="Philosopher" w:hAnsi="Philosopher"/>
+          <w:iCs/>
+        </w:rPr>
+        <w:br/>
+        <w:t xml:space="preserve">Биты управления </w:t>
+      </w:r>
+      <w:r>
+        <w:rPr>
+          <w:rFonts w:ascii="Philosopher" w:hAnsi="Philosopher"/>
+          <w:iCs/>
+        </w:rPr>
+        <w:t>(</w:t>
+      </w:r>
+      <w:r>
+        <w:rPr>
+          <w:rFonts w:ascii="Philosopher" w:hAnsi="Philosopher"/>
+          <w:iCs/>
+          <w:lang w:val="en-US"/>
+        </w:rPr>
+        <w:t>aka</w:t>
+      </w:r>
+      <w:r>
+        <w:rPr>
+          <w:rFonts w:ascii="Philosopher" w:hAnsi="Philosopher"/>
+          <w:iCs/>
+        </w:rPr>
+        <w:t xml:space="preserve"> </w:t>
+      </w:r>
+      <w:r>
+        <w:rPr>
+          <w:rFonts w:ascii="Philosopher" w:hAnsi="Philosopher"/>
+          <w:iCs/>
+        </w:rPr>
+        <w:t>флаги)</w:t>
+      </w:r>
+      <w:r>
+        <w:rPr>
+          <w:rFonts w:ascii="Philosopher" w:hAnsi="Philosopher"/>
+          <w:iCs/>
+        </w:rPr>
+        <w:t xml:space="preserve"> 6 бит, контролируют обработку сегментов. Существует 6 флагов: 1) </w:t>
+      </w:r>
+      <w:r>
+        <w:rPr>
+          <w:rFonts w:ascii="Philosopher" w:hAnsi="Philosopher"/>
+          <w:b/>
+          <w:bCs/>
+          <w:iCs/>
+          <w:lang w:val="en-US"/>
+        </w:rPr>
+        <w:t>URG</w:t>
+      </w:r>
+      <w:r>
+        <w:rPr>
+          <w:rFonts w:ascii="Philosopher" w:hAnsi="Philosopher"/>
+          <w:iCs/>
+        </w:rPr>
+        <w:t xml:space="preserve"> </w:t>
+      </w:r>
+      <w:r>
+        <w:rPr>
+          <w:rFonts w:ascii="Philosopher" w:hAnsi="Philosopher"/>
+          <w:iCs/>
+        </w:rPr>
+        <w:t xml:space="preserve">– показатель срочности, 2) </w:t>
+      </w:r>
+      <w:r>
+        <w:rPr>
+          <w:rFonts w:ascii="Philosopher" w:hAnsi="Philosopher"/>
+          <w:b/>
+          <w:bCs/>
+          <w:iCs/>
+          <w:lang w:val="en-US"/>
+        </w:rPr>
+        <w:t>ACK</w:t>
+      </w:r>
+      <w:r>
+        <w:rPr>
+          <w:rFonts w:ascii="Philosopher" w:hAnsi="Philosopher"/>
+          <w:iCs/>
+        </w:rPr>
+        <w:t xml:space="preserve"> – </w:t>
+      </w:r>
+      <w:r>
+        <w:rPr>
+          <w:rFonts w:ascii="Philosopher" w:hAnsi="Philosopher"/>
+          <w:iCs/>
+        </w:rPr>
+        <w:t xml:space="preserve">флаг подтверждения, 3) </w:t>
+      </w:r>
+      <w:r>
+        <w:rPr>
+          <w:rFonts w:ascii="Philosopher" w:hAnsi="Philosopher"/>
+          <w:b/>
+          <w:bCs/>
+          <w:iCs/>
+          <w:lang w:val="en-US"/>
+        </w:rPr>
+        <w:t>PSH</w:t>
+      </w:r>
+      <w:r>
+        <w:rPr>
+          <w:rFonts w:ascii="Philosopher" w:hAnsi="Philosopher"/>
+          <w:iCs/>
+        </w:rPr>
+        <w:t xml:space="preserve"> </w:t>
+      </w:r>
+      <w:r>
+        <w:rPr>
+          <w:rFonts w:ascii="Philosopher" w:hAnsi="Philosopher"/>
+          <w:iCs/>
+        </w:rPr>
+        <w:t>– выталкивает в поставленную очередь данные из буфера, 4)</w:t>
+      </w:r>
+      <w:r>
+        <w:rPr>
+          <w:rFonts w:ascii="Philosopher" w:hAnsi="Philosopher"/>
+          <w:b/>
+          <w:bCs/>
+          <w:iCs/>
+        </w:rPr>
+        <w:t xml:space="preserve"> </w:t>
+      </w:r>
+      <w:r>
+        <w:rPr>
+          <w:rFonts w:ascii="Philosopher" w:hAnsi="Philosopher"/>
+          <w:b/>
+          <w:bCs/>
+          <w:iCs/>
+          <w:lang w:val="en-US"/>
+        </w:rPr>
+        <w:t>RST</w:t>
+      </w:r>
+      <w:r>
+        <w:rPr>
+          <w:rFonts w:ascii="Philosopher" w:hAnsi="Philosopher"/>
+          <w:iCs/>
+        </w:rPr>
+        <w:t xml:space="preserve"> </w:t>
+      </w:r>
+      <w:r>
+        <w:rPr>
+          <w:rFonts w:ascii="Philosopher" w:hAnsi="Philosopher"/>
+          <w:iCs/>
+        </w:rPr>
+        <w:t>–</w:t>
+      </w:r>
+      <w:r>
+        <w:rPr>
+          <w:rFonts w:ascii="Philosopher" w:hAnsi="Philosopher"/>
+          <w:iCs/>
+        </w:rPr>
+        <w:t xml:space="preserve"> </w:t>
+      </w:r>
+      <w:r>
+        <w:rPr>
+          <w:rFonts w:ascii="Philosopher" w:hAnsi="Philosopher"/>
+          <w:iCs/>
+        </w:rPr>
+        <w:t>сброс соединение сети по завершению или после разрыва</w:t>
+      </w:r>
+      <w:r>
+        <w:rPr>
+          <w:rFonts w:ascii="Philosopher" w:hAnsi="Philosopher"/>
+          <w:iCs/>
+        </w:rPr>
         <w:t xml:space="preserve">, </w:t>
       </w:r>
       <w:r>
         <w:rPr>
           <w:rFonts w:ascii="Philosopher" w:hAnsi="Philosopher"/>
           <w:iCs/>
-          <w:lang w:val="en-US"/>
-        </w:rPr>
-        <w:t>IPX</w:t>
+        </w:rPr>
+        <w:t xml:space="preserve">5) </w:t>
+      </w:r>
+      <w:r>
+        <w:rPr>
+          <w:rFonts w:ascii="Philosopher" w:hAnsi="Philosopher"/>
+          <w:b/>
+          <w:bCs/>
+          <w:iCs/>
+          <w:lang w:val="en-US"/>
+        </w:rPr>
+        <w:t>FIN</w:t>
       </w:r>
       <w:r>
         <w:rPr>
@@ -2573,45 +2566,230 @@
           <w:rFonts w:ascii="Philosopher" w:hAnsi="Philosopher"/>
           <w:iCs/>
         </w:rPr>
-        <w:t xml:space="preserve">и т.п; протоколы маршрутизации, которые помогают маршрутизаторам собирать информацию о топологии межсетевых соединений: </w:t>
-      </w:r>
-      <w:r>
-        <w:rPr>
-          <w:rFonts w:ascii="Philosopher" w:hAnsi="Philosopher"/>
-          <w:iCs/>
-          <w:lang w:val="en-US"/>
-        </w:rPr>
-        <w:t>BGP</w:t>
-      </w:r>
-      <w:r>
-        <w:rPr>
-          <w:rFonts w:ascii="Philosopher" w:hAnsi="Philosopher"/>
-          <w:iCs/>
-        </w:rPr>
-        <w:t xml:space="preserve">, </w:t>
-      </w:r>
-      <w:r>
-        <w:rPr>
-          <w:rFonts w:ascii="Philosopher" w:hAnsi="Philosopher"/>
-          <w:iCs/>
-          <w:lang w:val="en-US"/>
-        </w:rPr>
-        <w:t>RIP</w:t>
-      </w:r>
-      <w:r>
-        <w:rPr>
-          <w:rFonts w:ascii="Philosopher" w:hAnsi="Philosopher"/>
-          <w:iCs/>
-        </w:rPr>
-        <w:t xml:space="preserve">, </w:t>
-      </w:r>
-      <w:r>
-        <w:rPr>
-          <w:rFonts w:ascii="Philosopher" w:hAnsi="Philosopher"/>
-          <w:iCs/>
-          <w:lang w:val="en-US"/>
-        </w:rPr>
-        <w:t>IS</w:t>
+        <w:t xml:space="preserve">– финиш, завершает передачу, </w:t>
+      </w:r>
+      <w:r>
+        <w:rPr>
+          <w:rFonts w:ascii="Philosopher" w:hAnsi="Philosopher"/>
+          <w:iCs/>
+        </w:rPr>
+        <w:t xml:space="preserve">6) </w:t>
+      </w:r>
+      <w:r>
+        <w:rPr>
+          <w:rFonts w:ascii="Philosopher" w:hAnsi="Philosopher"/>
+          <w:b/>
+          <w:bCs/>
+          <w:iCs/>
+          <w:lang w:val="en-US"/>
+        </w:rPr>
+        <w:t>SYN</w:t>
+      </w:r>
+      <w:r>
+        <w:rPr>
+          <w:rFonts w:ascii="Philosopher" w:hAnsi="Philosopher"/>
+          <w:iCs/>
+        </w:rPr>
+        <w:t xml:space="preserve"> </w:t>
+      </w:r>
+      <w:r>
+        <w:rPr>
+          <w:rFonts w:ascii="Philosopher" w:hAnsi="Philosopher"/>
+          <w:iCs/>
+        </w:rPr>
+        <w:t>– синхронизирует соединение.</w:t>
+      </w:r>
+      <w:r>
+        <w:rPr>
+          <w:rFonts w:ascii="Philosopher" w:hAnsi="Philosopher"/>
+          <w:iCs/>
+        </w:rPr>
+        <w:br/>
+        <w:t xml:space="preserve">Окно 16 бит, управляет потоком </w:t>
+      </w:r>
+      <w:r>
+        <w:rPr>
+          <w:rFonts w:ascii="Philosopher" w:hAnsi="Philosopher"/>
+          <w:iCs/>
+          <w:lang w:val="en-US"/>
+        </w:rPr>
+        <w:t>TCP</w:t>
+      </w:r>
+      <w:r>
+        <w:rPr>
+          <w:rFonts w:ascii="Philosopher" w:hAnsi="Philosopher"/>
+          <w:iCs/>
+        </w:rPr>
+        <w:t>. Значение данного поля представляет собой максимальное кол-во байтов, которое получатель разрешил передавать. Длина измеряется в битах, а значение в байтах.</w:t>
+      </w:r>
+      <w:r>
+        <w:rPr>
+          <w:rFonts w:ascii="Philosopher" w:hAnsi="Philosopher"/>
+          <w:iCs/>
+        </w:rPr>
+        <w:br/>
+        <w:t>Контрольная сумма 16 бит, проверка данных на правильность.</w:t>
+      </w:r>
+      <w:r>
+        <w:rPr>
+          <w:rFonts w:ascii="Philosopher" w:hAnsi="Philosopher"/>
+          <w:iCs/>
+        </w:rPr>
+        <w:br/>
+        <w:t xml:space="preserve">Указатель срочности, действует только при установке флага </w:t>
+      </w:r>
+      <w:r>
+        <w:rPr>
+          <w:rFonts w:ascii="Philosopher" w:hAnsi="Philosopher"/>
+          <w:b/>
+          <w:bCs/>
+          <w:iCs/>
+          <w:lang w:val="en-US"/>
+        </w:rPr>
+        <w:t>URG</w:t>
+      </w:r>
+      <w:r>
+        <w:rPr>
+          <w:rFonts w:ascii="Philosopher" w:hAnsi="Philosopher"/>
+          <w:iCs/>
+        </w:rPr>
+        <w:t>. Это полое указывает на то, что отправитель передаёт данные в аварийном режиме. Значение этого поля указывает на количество байт срочных данных в сегменте. Срочные данные располагаются в начале сегмента.</w:t>
+      </w:r>
+      <w:r>
+        <w:rPr>
+          <w:rFonts w:ascii="Philosopher" w:hAnsi="Philosopher"/>
+          <w:iCs/>
+        </w:rPr>
+        <w:br/>
+        <w:t>Опции, необязательное поле, может содержать дополнительные контрольные суммы, метки времени и т.д. Эта строка дополняется до 32 бит нулями. Длина поля опции может быть от нуля до 40 байт.</w:t>
+      </w:r>
+    </w:p>
+    <w:p>
+      <w:pPr>
+        <w:shd w:val="clear" w:color="auto" w:fill="FFFFFF" w:themeFill="background1"/>
+        <w:ind w:left="360"/>
+        <w:rPr>
+          <w:rFonts w:ascii="Philosopher" w:hAnsi="Philosopher"/>
+          <w:iCs/>
+        </w:rPr>
+      </w:pPr>
+      <w:r>
+        <w:rPr>
+          <w:rFonts w:ascii="Philosopher" w:hAnsi="Philosopher"/>
+          <w:iCs/>
+        </w:rPr>
+        <w:t>!! Нужно, чтобы итоговый размер заголовка был кратен 4</w:t>
+      </w:r>
+    </w:p>
+    <w:p>
+      <w:pPr>
+        <w:shd w:val="clear" w:color="auto" w:fill="FFFFFF" w:themeFill="background1"/>
+        <w:ind w:left="360"/>
+        <w:rPr>
+          <w:rFonts w:ascii="Philosopher" w:hAnsi="Philosopher"/>
+          <w:iCs/>
+        </w:rPr>
+      </w:pPr>
+      <w:r>
+        <w:rPr>
+          <w:rFonts w:ascii="Philosopher" w:hAnsi="Philosopher"/>
+          <w:iCs/>
+        </w:rPr>
+        <w:t xml:space="preserve">Установление </w:t>
+      </w:r>
+      <w:r>
+        <w:rPr>
+          <w:rFonts w:ascii="Philosopher" w:hAnsi="Philosopher"/>
+          <w:iCs/>
+          <w:lang w:val="en-US"/>
+        </w:rPr>
+        <w:t>TCP</w:t>
+      </w:r>
+      <w:r>
+        <w:rPr>
+          <w:rFonts w:ascii="Philosopher" w:hAnsi="Philosopher"/>
+          <w:iCs/>
+        </w:rPr>
+        <w:t>-соединения – трёхстороннее рукопожатие</w:t>
+      </w:r>
+      <w:r>
+        <w:rPr>
+          <w:rFonts w:ascii="Philosopher" w:hAnsi="Philosopher"/>
+          <w:iCs/>
+        </w:rPr>
+        <w:t xml:space="preserve"> (в презентации)</w:t>
+      </w:r>
+    </w:p>
+    <w:p>
+      <w:pPr>
+        <w:shd w:val="clear" w:color="auto" w:fill="FFFFFF" w:themeFill="background1"/>
+        <w:ind w:left="360"/>
+        <w:rPr>
+          <w:rFonts w:ascii="Philosopher" w:hAnsi="Philosopher"/>
+          <w:iCs/>
+        </w:rPr>
+      </w:pPr>
+      <w:r>
+        <w:rPr>
+          <w:rFonts w:ascii="Philosopher" w:hAnsi="Philosopher"/>
+          <w:iCs/>
+        </w:rPr>
+        <w:t xml:space="preserve">Выключение </w:t>
+      </w:r>
+      <w:r>
+        <w:rPr>
+          <w:rFonts w:ascii="Philosopher" w:hAnsi="Philosopher"/>
+          <w:iCs/>
+          <w:lang w:val="en-US"/>
+        </w:rPr>
+        <w:t>TCP</w:t>
+      </w:r>
+      <w:r>
+        <w:rPr>
+          <w:rFonts w:ascii="Philosopher" w:hAnsi="Philosopher"/>
+          <w:iCs/>
+        </w:rPr>
+        <w:t>-соединения – четырёхстороннее квитирование (в презентации)</w:t>
+      </w:r>
+    </w:p>
+    <w:p>
+      <w:pPr>
+        <w:shd w:val="clear" w:color="auto" w:fill="FFFFFF" w:themeFill="background1"/>
+        <w:ind w:left="360"/>
+        <w:rPr>
+          <w:rFonts w:ascii="Philosopher" w:hAnsi="Philosopher"/>
+          <w:iCs/>
+        </w:rPr>
+      </w:pPr>
+      <w:r>
+        <w:rPr>
+          <w:rFonts w:ascii="Philosopher" w:hAnsi="Philosopher"/>
+          <w:iCs/>
+          <w:lang w:val="en-US"/>
+        </w:rPr>
+        <w:t>TCP</w:t>
+      </w:r>
+      <w:r>
+        <w:rPr>
+          <w:rFonts w:ascii="Philosopher" w:hAnsi="Philosopher"/>
+          <w:iCs/>
+        </w:rPr>
+        <w:t xml:space="preserve"> </w:t>
+      </w:r>
+      <w:r>
+        <w:rPr>
+          <w:rFonts w:ascii="Philosopher" w:hAnsi="Philosopher"/>
+          <w:iCs/>
+        </w:rPr>
+        <w:t xml:space="preserve">поддерживает передачу данных в </w:t>
+      </w:r>
+      <w:r>
+        <w:rPr>
+          <w:rFonts w:ascii="Philosopher" w:hAnsi="Philosopher"/>
+          <w:iCs/>
+          <w:lang w:val="en-US"/>
+        </w:rPr>
+        <w:t>duplex</w:t>
       </w:r>
       <w:r>
         <w:rPr>
@@ -2624,39 +2802,19 @@
         <w:rPr>
           <w:rFonts w:ascii="Philosopher" w:hAnsi="Philosopher"/>
           <w:iCs/>
-          <w:lang w:val="en-US"/>
-        </w:rPr>
-        <w:t>IS</w:t>
-      </w:r>
-      <w:r>
-        <w:rPr>
-          <w:rFonts w:ascii="Philosopher" w:hAnsi="Philosopher"/>
-          <w:iCs/>
-        </w:rPr>
-        <w:t xml:space="preserve">, </w:t>
-      </w:r>
-      <w:r>
-        <w:rPr>
-          <w:rFonts w:ascii="Philosopher" w:hAnsi="Philosopher"/>
-          <w:iCs/>
-          <w:lang w:val="en-US"/>
-        </w:rPr>
-        <w:t>OSPF</w:t>
-      </w:r>
-      <w:r>
-        <w:rPr>
-          <w:rFonts w:ascii="Philosopher" w:hAnsi="Philosopher"/>
-          <w:iCs/>
-        </w:rPr>
-        <w:t>.</w:t>
-      </w:r>
-      <w:r>
-        <w:rPr>
-          <w:rFonts w:ascii="Philosopher" w:hAnsi="Philosopher"/>
-          <w:iCs/>
-        </w:rPr>
-        <w:t xml:space="preserve"> Все протоколы этого уровня реализуются программными модулями ОС, а также программными и аппаратными средствами маршрутизаторов.</w:t>
-      </w:r>
+        </w:rPr>
+        <w:t>ном режиме, что означает возможность передачи данных в обоих направлениях. Значит, после завершения передачи данных соединение должно быть разорвано в обоих направлениях</w:t>
+      </w:r>
+    </w:p>
+    <w:p>
+      <w:pPr>
+        <w:shd w:val="clear" w:color="auto" w:fill="FFFFFF" w:themeFill="background1"/>
+        <w:ind w:left="360"/>
+        <w:rPr>
+          <w:rFonts w:ascii="Philosopher" w:hAnsi="Philosopher"/>
+          <w:iCs/>
+        </w:rPr>
+      </w:pPr>
     </w:p>
     <w:sectPr>
       <w:pgSz w:w="11906" w:h="16838"/>
@@ -2691,7 +2849,7 @@
         <v:path o:extrusionok="f" gradientshapeok="t" o:connecttype="rect"/>
         <o:lock v:ext="edit" aspectratio="t"/>
       </v:shapetype>
-      <v:shape id="_x0000_i1095" type="#_x0000_t75" style="width:11.05pt;height:11.05pt" o:bullet="t">
+      <v:shape id="_x0000_i1068" type="#_x0000_t75" style="width:11.25pt;height:11.25pt" o:bullet="t">
         <v:imagedata r:id="rId1" o:title="mso68C9"/>
       </v:shape>
     </w:pict>

</xml_diff>